<commit_message>
Fixed curry mango, added pickled fennel .docx
</commit_message>
<xml_diff>
--- a/recipes-doc/pickled-curry-mango.docx
+++ b/recipes-doc/pickled-curry-mango.docx
@@ -102,6 +102,214 @@
           <w:sz w:val="24"/>
           <w:szCs w:val="24"/>
         </w:rPr>
+        <w:t>Equipment:</w:t>
+      </w:r>
+    </w:p>
+    <w:p>
+      <w:pPr>
+        <w:spacing w:after="0" w:line="240" w:lineRule="auto"/>
+        <w:ind w:left="540"/>
+        <w:rPr>
+          <w:rFonts w:ascii="Times New Roman" w:eastAsia="Times New Roman" w:hAnsi="Times New Roman" w:cs="Times New Roman"/>
+          <w:sz w:val="24"/>
+          <w:szCs w:val="24"/>
+        </w:rPr>
+      </w:pPr>
+      <w:r>
+        <w:rPr>
+          <w:rFonts w:ascii="Times New Roman" w:eastAsia="Times New Roman" w:hAnsi="Times New Roman" w:cs="Times New Roman"/>
+          <w:sz w:val="24"/>
+          <w:szCs w:val="24"/>
+        </w:rPr>
+        <w:t>1 - Mandolin</w:t>
+      </w:r>
+    </w:p>
+    <w:p>
+      <w:pPr>
+        <w:spacing w:after="0" w:line="240" w:lineRule="auto"/>
+        <w:ind w:left="540"/>
+        <w:rPr>
+          <w:rFonts w:ascii="Times New Roman" w:eastAsia="Times New Roman" w:hAnsi="Times New Roman" w:cs="Times New Roman"/>
+          <w:sz w:val="24"/>
+          <w:szCs w:val="24"/>
+        </w:rPr>
+      </w:pPr>
+      <w:r>
+        <w:rPr>
+          <w:rFonts w:ascii="Times New Roman" w:eastAsia="Times New Roman" w:hAnsi="Times New Roman" w:cs="Times New Roman"/>
+          <w:sz w:val="24"/>
+          <w:szCs w:val="24"/>
+        </w:rPr>
+        <w:t xml:space="preserve">1 </w:t>
+      </w:r>
+      <w:r>
+        <w:rPr>
+          <w:rFonts w:ascii="Times New Roman" w:eastAsia="Times New Roman" w:hAnsi="Times New Roman" w:cs="Times New Roman"/>
+          <w:sz w:val="24"/>
+          <w:szCs w:val="24"/>
+        </w:rPr>
+        <w:t>-</w:t>
+      </w:r>
+      <w:r>
+        <w:rPr>
+          <w:rFonts w:ascii="Times New Roman" w:eastAsia="Times New Roman" w:hAnsi="Times New Roman" w:cs="Times New Roman"/>
+          <w:sz w:val="24"/>
+          <w:szCs w:val="24"/>
+        </w:rPr>
+        <w:t xml:space="preserve"> Saucepot</w:t>
+      </w:r>
+    </w:p>
+    <w:p>
+      <w:pPr>
+        <w:spacing w:after="0" w:line="240" w:lineRule="auto"/>
+        <w:ind w:left="540"/>
+        <w:rPr>
+          <w:rFonts w:ascii="Times New Roman" w:eastAsia="Times New Roman" w:hAnsi="Times New Roman" w:cs="Times New Roman"/>
+          <w:sz w:val="24"/>
+          <w:szCs w:val="24"/>
+        </w:rPr>
+      </w:pPr>
+      <w:r>
+        <w:rPr>
+          <w:rFonts w:ascii="Times New Roman" w:eastAsia="Times New Roman" w:hAnsi="Times New Roman" w:cs="Times New Roman"/>
+          <w:sz w:val="24"/>
+          <w:szCs w:val="24"/>
+        </w:rPr>
+        <w:t xml:space="preserve">1 - </w:t>
+      </w:r>
+      <w:r>
+        <w:rPr>
+          <w:rFonts w:ascii="Times New Roman" w:eastAsia="Times New Roman" w:hAnsi="Times New Roman" w:cs="Times New Roman"/>
+          <w:sz w:val="24"/>
+          <w:szCs w:val="24"/>
+        </w:rPr>
+        <w:t>Cutting Board</w:t>
+      </w:r>
+    </w:p>
+    <w:p>
+      <w:pPr>
+        <w:spacing w:after="0" w:line="240" w:lineRule="auto"/>
+        <w:ind w:left="540"/>
+        <w:rPr>
+          <w:rFonts w:ascii="Times New Roman" w:eastAsia="Times New Roman" w:hAnsi="Times New Roman" w:cs="Times New Roman"/>
+          <w:sz w:val="24"/>
+          <w:szCs w:val="24"/>
+        </w:rPr>
+      </w:pPr>
+      <w:r>
+        <w:rPr>
+          <w:rFonts w:ascii="Times New Roman" w:eastAsia="Times New Roman" w:hAnsi="Times New Roman" w:cs="Times New Roman"/>
+          <w:sz w:val="24"/>
+          <w:szCs w:val="24"/>
+        </w:rPr>
+        <w:t>1 -</w:t>
+      </w:r>
+      <w:r>
+        <w:rPr>
+          <w:rFonts w:ascii="Times New Roman" w:eastAsia="Times New Roman" w:hAnsi="Times New Roman" w:cs="Times New Roman"/>
+          <w:sz w:val="24"/>
+          <w:szCs w:val="24"/>
+        </w:rPr>
+        <w:t xml:space="preserve"> </w:t>
+      </w:r>
+      <w:r>
+        <w:rPr>
+          <w:rFonts w:ascii="Times New Roman" w:eastAsia="Times New Roman" w:hAnsi="Times New Roman" w:cs="Times New Roman"/>
+          <w:sz w:val="24"/>
+          <w:szCs w:val="24"/>
+        </w:rPr>
+        <w:t>Vegetable Peeler</w:t>
+      </w:r>
+    </w:p>
+    <w:p>
+      <w:pPr>
+        <w:spacing w:after="0" w:line="240" w:lineRule="auto"/>
+        <w:ind w:left="540"/>
+        <w:rPr>
+          <w:rFonts w:ascii="Times New Roman" w:eastAsia="Times New Roman" w:hAnsi="Times New Roman" w:cs="Times New Roman"/>
+          <w:sz w:val="24"/>
+          <w:szCs w:val="24"/>
+        </w:rPr>
+      </w:pPr>
+      <w:r>
+        <w:rPr>
+          <w:rFonts w:ascii="Times New Roman" w:eastAsia="Times New Roman" w:hAnsi="Times New Roman" w:cs="Times New Roman"/>
+          <w:sz w:val="24"/>
+          <w:szCs w:val="24"/>
+        </w:rPr>
+        <w:t xml:space="preserve">1 </w:t>
+      </w:r>
+      <w:r>
+        <w:rPr>
+          <w:rFonts w:ascii="Times New Roman" w:eastAsia="Times New Roman" w:hAnsi="Times New Roman" w:cs="Times New Roman"/>
+          <w:sz w:val="24"/>
+          <w:szCs w:val="24"/>
+        </w:rPr>
+        <w:t>-</w:t>
+      </w:r>
+      <w:r>
+        <w:rPr>
+          <w:rFonts w:ascii="Times New Roman" w:eastAsia="Times New Roman" w:hAnsi="Times New Roman" w:cs="Times New Roman"/>
+          <w:sz w:val="24"/>
+          <w:szCs w:val="24"/>
+        </w:rPr>
+        <w:t xml:space="preserve"> Measuring Spoons and Cup Set</w:t>
+      </w:r>
+    </w:p>
+    <w:p>
+      <w:pPr>
+        <w:spacing w:after="0" w:line="240" w:lineRule="auto"/>
+        <w:ind w:left="540"/>
+        <w:rPr>
+          <w:rFonts w:ascii="Times New Roman" w:eastAsia="Times New Roman" w:hAnsi="Times New Roman" w:cs="Times New Roman"/>
+          <w:sz w:val="24"/>
+          <w:szCs w:val="24"/>
+        </w:rPr>
+      </w:pPr>
+      <w:r>
+        <w:rPr>
+          <w:rFonts w:ascii="Times New Roman" w:eastAsia="Times New Roman" w:hAnsi="Times New Roman" w:cs="Times New Roman"/>
+          <w:sz w:val="24"/>
+          <w:szCs w:val="24"/>
+        </w:rPr>
+        <w:t>1 - Chef's Knif</w:t>
+      </w:r>
+      <w:r>
+        <w:rPr>
+          <w:rFonts w:ascii="Times New Roman" w:eastAsia="Times New Roman" w:hAnsi="Times New Roman" w:cs="Times New Roman"/>
+          <w:sz w:val="24"/>
+          <w:szCs w:val="24"/>
+        </w:rPr>
+        <w:t>e</w:t>
+      </w:r>
+    </w:p>
+    <w:p>
+      <w:pPr>
+        <w:spacing w:after="0" w:line="240" w:lineRule="auto"/>
+        <w:rPr>
+          <w:rFonts w:ascii="Times New Roman" w:eastAsia="Times New Roman" w:hAnsi="Times New Roman" w:cs="Times New Roman"/>
+          <w:sz w:val="24"/>
+          <w:szCs w:val="24"/>
+        </w:rPr>
+      </w:pPr>
+    </w:p>
+    <w:p>
+      <w:pPr>
+        <w:spacing w:after="0" w:line="240" w:lineRule="auto"/>
+        <w:rPr>
+          <w:rFonts w:ascii="Times New Roman" w:eastAsia="Times New Roman" w:hAnsi="Times New Roman" w:cs="Times New Roman"/>
+          <w:sz w:val="24"/>
+          <w:szCs w:val="24"/>
+        </w:rPr>
+      </w:pPr>
+      <w:r>
+        <w:rPr>
+          <w:rFonts w:ascii="Times New Roman" w:eastAsia="Times New Roman" w:hAnsi="Times New Roman" w:cs="Times New Roman"/>
+          <w:b/>
+          <w:bCs/>
+          <w:sz w:val="24"/>
+          <w:szCs w:val="24"/>
+        </w:rPr>
         <w:t>Ingredients</w:t>
       </w:r>
     </w:p>
@@ -121,15 +329,7 @@
           <w:sz w:val="24"/>
           <w:szCs w:val="24"/>
         </w:rPr>
-        <w:t>4-ounce</w:t>
-      </w:r>
-      <w:r>
-        <w:rPr>
-          <w:rFonts w:ascii="Times New Roman" w:eastAsia="Times New Roman" w:hAnsi="Times New Roman" w:cs="Times New Roman"/>
-          <w:sz w:val="24"/>
-          <w:szCs w:val="24"/>
-        </w:rPr>
-        <w:t xml:space="preserve"> Rice Vinegar</w:t>
+        <w:t>4-ounce Rice Vinegar</w:t>
       </w:r>
     </w:p>
     <w:p>
@@ -148,15 +348,7 @@
           <w:sz w:val="24"/>
           <w:szCs w:val="24"/>
         </w:rPr>
-        <w:t>4-ounce</w:t>
-      </w:r>
-      <w:r>
-        <w:rPr>
-          <w:rFonts w:ascii="Times New Roman" w:eastAsia="Times New Roman" w:hAnsi="Times New Roman" w:cs="Times New Roman"/>
-          <w:sz w:val="24"/>
-          <w:szCs w:val="24"/>
-        </w:rPr>
-        <w:t xml:space="preserve"> Water</w:t>
+        <w:t>4-ounce Water</w:t>
       </w:r>
     </w:p>
     <w:p>
@@ -553,18 +745,8 @@
           <w:sz w:val="24"/>
           <w:szCs w:val="24"/>
         </w:rPr>
-        <w:t xml:space="preserve">angoes, peeled and thinly </w:t>
-      </w:r>
-      <w:proofErr w:type="gramStart"/>
-      <w:r>
-        <w:rPr>
-          <w:rFonts w:ascii="Times New Roman" w:eastAsia="Times New Roman" w:hAnsi="Times New Roman" w:cs="Times New Roman"/>
-          <w:sz w:val="24"/>
-          <w:szCs w:val="24"/>
-        </w:rPr>
-        <w:t>sliced</w:t>
-      </w:r>
-      <w:proofErr w:type="gramEnd"/>
+        <w:t>angoes, peeled and thinly sliced</w:t>
+      </w:r>
     </w:p>
     <w:p>
       <w:pPr>
@@ -598,18 +780,8 @@
           <w:sz w:val="24"/>
           <w:szCs w:val="24"/>
         </w:rPr>
-        <w:t xml:space="preserve">nion, peeled and thinly </w:t>
-      </w:r>
-      <w:proofErr w:type="gramStart"/>
-      <w:r>
-        <w:rPr>
-          <w:rFonts w:ascii="Times New Roman" w:eastAsia="Times New Roman" w:hAnsi="Times New Roman" w:cs="Times New Roman"/>
-          <w:sz w:val="24"/>
-          <w:szCs w:val="24"/>
-        </w:rPr>
-        <w:t>sliced</w:t>
-      </w:r>
-      <w:proofErr w:type="gramEnd"/>
+        <w:t>nion, peeled and thinly sliced</w:t>
+      </w:r>
     </w:p>
     <w:p>
       <w:pPr>
@@ -708,25 +880,7 @@
           <w:sz w:val="24"/>
           <w:szCs w:val="24"/>
         </w:rPr>
-        <w:t xml:space="preserve">Add remaining ingredients into a saucepot. </w:t>
-      </w:r>
-      <w:proofErr w:type="gramStart"/>
-      <w:r>
-        <w:rPr>
-          <w:rFonts w:ascii="Times New Roman" w:eastAsia="Times New Roman" w:hAnsi="Times New Roman" w:cs="Times New Roman"/>
-          <w:sz w:val="24"/>
-          <w:szCs w:val="24"/>
-        </w:rPr>
-        <w:t>Over high heat,</w:t>
-      </w:r>
-      <w:proofErr w:type="gramEnd"/>
-      <w:r>
-        <w:rPr>
-          <w:rFonts w:ascii="Times New Roman" w:eastAsia="Times New Roman" w:hAnsi="Times New Roman" w:cs="Times New Roman"/>
-          <w:sz w:val="24"/>
-          <w:szCs w:val="24"/>
-        </w:rPr>
-        <w:t xml:space="preserve"> bring to a boil. Reduce to a simmer and heat until sugar is dissolved.</w:t>
+        <w:t>Add remaining ingredients into a saucepot. Over high heat, bring to a boil. Reduce to a simmer and heat until sugar is dissolved.</w:t>
       </w:r>
     </w:p>
     <w:p>
@@ -909,11 +1063,195 @@
       </w:pPr>
     </w:lvl>
   </w:abstractNum>
+  <w:abstractNum w:abstractNumId="1" w15:restartNumberingAfterBreak="0">
+    <w:nsid w:val="2F285798"/>
+    <w:multiLevelType w:val="hybridMultilevel"/>
+    <w:tmpl w:val="B812370C"/>
+    <w:lvl w:ilvl="0" w:tplc="C546B178">
+      <w:start w:val="1"/>
+      <w:numFmt w:val="decimal"/>
+      <w:lvlText w:val="%1-"/>
+      <w:lvlJc w:val="left"/>
+      <w:pPr>
+        <w:ind w:left="900" w:hanging="360"/>
+      </w:pPr>
+      <w:rPr>
+        <w:rFonts w:hint="default"/>
+      </w:rPr>
+    </w:lvl>
+    <w:lvl w:ilvl="1" w:tplc="04090019" w:tentative="1">
+      <w:start w:val="1"/>
+      <w:numFmt w:val="lowerLetter"/>
+      <w:lvlText w:val="%2."/>
+      <w:lvlJc w:val="left"/>
+      <w:pPr>
+        <w:ind w:left="1620" w:hanging="360"/>
+      </w:pPr>
+    </w:lvl>
+    <w:lvl w:ilvl="2" w:tplc="0409001B" w:tentative="1">
+      <w:start w:val="1"/>
+      <w:numFmt w:val="lowerRoman"/>
+      <w:lvlText w:val="%3."/>
+      <w:lvlJc w:val="right"/>
+      <w:pPr>
+        <w:ind w:left="2340" w:hanging="180"/>
+      </w:pPr>
+    </w:lvl>
+    <w:lvl w:ilvl="3" w:tplc="0409000F" w:tentative="1">
+      <w:start w:val="1"/>
+      <w:numFmt w:val="decimal"/>
+      <w:lvlText w:val="%4."/>
+      <w:lvlJc w:val="left"/>
+      <w:pPr>
+        <w:ind w:left="3060" w:hanging="360"/>
+      </w:pPr>
+    </w:lvl>
+    <w:lvl w:ilvl="4" w:tplc="04090019" w:tentative="1">
+      <w:start w:val="1"/>
+      <w:numFmt w:val="lowerLetter"/>
+      <w:lvlText w:val="%5."/>
+      <w:lvlJc w:val="left"/>
+      <w:pPr>
+        <w:ind w:left="3780" w:hanging="360"/>
+      </w:pPr>
+    </w:lvl>
+    <w:lvl w:ilvl="5" w:tplc="0409001B" w:tentative="1">
+      <w:start w:val="1"/>
+      <w:numFmt w:val="lowerRoman"/>
+      <w:lvlText w:val="%6."/>
+      <w:lvlJc w:val="right"/>
+      <w:pPr>
+        <w:ind w:left="4500" w:hanging="180"/>
+      </w:pPr>
+    </w:lvl>
+    <w:lvl w:ilvl="6" w:tplc="0409000F" w:tentative="1">
+      <w:start w:val="1"/>
+      <w:numFmt w:val="decimal"/>
+      <w:lvlText w:val="%7."/>
+      <w:lvlJc w:val="left"/>
+      <w:pPr>
+        <w:ind w:left="5220" w:hanging="360"/>
+      </w:pPr>
+    </w:lvl>
+    <w:lvl w:ilvl="7" w:tplc="04090019" w:tentative="1">
+      <w:start w:val="1"/>
+      <w:numFmt w:val="lowerLetter"/>
+      <w:lvlText w:val="%8."/>
+      <w:lvlJc w:val="left"/>
+      <w:pPr>
+        <w:ind w:left="5940" w:hanging="360"/>
+      </w:pPr>
+    </w:lvl>
+    <w:lvl w:ilvl="8" w:tplc="0409001B" w:tentative="1">
+      <w:start w:val="1"/>
+      <w:numFmt w:val="lowerRoman"/>
+      <w:lvlText w:val="%9."/>
+      <w:lvlJc w:val="right"/>
+      <w:pPr>
+        <w:ind w:left="6660" w:hanging="180"/>
+      </w:pPr>
+    </w:lvl>
+  </w:abstractNum>
+  <w:abstractNum w:abstractNumId="2" w15:restartNumberingAfterBreak="0">
+    <w:nsid w:val="3E981429"/>
+    <w:multiLevelType w:val="hybridMultilevel"/>
+    <w:tmpl w:val="F7AE7ACC"/>
+    <w:lvl w:ilvl="0" w:tplc="53A2D780">
+      <w:start w:val="1"/>
+      <w:numFmt w:val="decimal"/>
+      <w:lvlText w:val="%1-"/>
+      <w:lvlJc w:val="left"/>
+      <w:pPr>
+        <w:ind w:left="900" w:hanging="360"/>
+      </w:pPr>
+      <w:rPr>
+        <w:rFonts w:hint="default"/>
+      </w:rPr>
+    </w:lvl>
+    <w:lvl w:ilvl="1" w:tplc="04090019" w:tentative="1">
+      <w:start w:val="1"/>
+      <w:numFmt w:val="lowerLetter"/>
+      <w:lvlText w:val="%2."/>
+      <w:lvlJc w:val="left"/>
+      <w:pPr>
+        <w:ind w:left="1620" w:hanging="360"/>
+      </w:pPr>
+    </w:lvl>
+    <w:lvl w:ilvl="2" w:tplc="0409001B" w:tentative="1">
+      <w:start w:val="1"/>
+      <w:numFmt w:val="lowerRoman"/>
+      <w:lvlText w:val="%3."/>
+      <w:lvlJc w:val="right"/>
+      <w:pPr>
+        <w:ind w:left="2340" w:hanging="180"/>
+      </w:pPr>
+    </w:lvl>
+    <w:lvl w:ilvl="3" w:tplc="0409000F" w:tentative="1">
+      <w:start w:val="1"/>
+      <w:numFmt w:val="decimal"/>
+      <w:lvlText w:val="%4."/>
+      <w:lvlJc w:val="left"/>
+      <w:pPr>
+        <w:ind w:left="3060" w:hanging="360"/>
+      </w:pPr>
+    </w:lvl>
+    <w:lvl w:ilvl="4" w:tplc="04090019" w:tentative="1">
+      <w:start w:val="1"/>
+      <w:numFmt w:val="lowerLetter"/>
+      <w:lvlText w:val="%5."/>
+      <w:lvlJc w:val="left"/>
+      <w:pPr>
+        <w:ind w:left="3780" w:hanging="360"/>
+      </w:pPr>
+    </w:lvl>
+    <w:lvl w:ilvl="5" w:tplc="0409001B" w:tentative="1">
+      <w:start w:val="1"/>
+      <w:numFmt w:val="lowerRoman"/>
+      <w:lvlText w:val="%6."/>
+      <w:lvlJc w:val="right"/>
+      <w:pPr>
+        <w:ind w:left="4500" w:hanging="180"/>
+      </w:pPr>
+    </w:lvl>
+    <w:lvl w:ilvl="6" w:tplc="0409000F" w:tentative="1">
+      <w:start w:val="1"/>
+      <w:numFmt w:val="decimal"/>
+      <w:lvlText w:val="%7."/>
+      <w:lvlJc w:val="left"/>
+      <w:pPr>
+        <w:ind w:left="5220" w:hanging="360"/>
+      </w:pPr>
+    </w:lvl>
+    <w:lvl w:ilvl="7" w:tplc="04090019" w:tentative="1">
+      <w:start w:val="1"/>
+      <w:numFmt w:val="lowerLetter"/>
+      <w:lvlText w:val="%8."/>
+      <w:lvlJc w:val="left"/>
+      <w:pPr>
+        <w:ind w:left="5940" w:hanging="360"/>
+      </w:pPr>
+    </w:lvl>
+    <w:lvl w:ilvl="8" w:tplc="0409001B" w:tentative="1">
+      <w:start w:val="1"/>
+      <w:numFmt w:val="lowerRoman"/>
+      <w:lvlText w:val="%9."/>
+      <w:lvlJc w:val="right"/>
+      <w:pPr>
+        <w:ind w:left="6660" w:hanging="180"/>
+      </w:pPr>
+    </w:lvl>
+  </w:abstractNum>
   <w:num w:numId="1">
     <w:abstractNumId w:val="0"/>
     <w:lvlOverride w:ilvl="0">
       <w:startOverride w:val="1"/>
     </w:lvlOverride>
+  </w:num>
+  <w:num w:numId="2">
+    <w:abstractNumId w:val="2"/>
+  </w:num>
+  <w:num w:numId="3">
+    <w:abstractNumId w:val="1"/>
   </w:num>
 </w:numbering>
 </file>
@@ -1360,6 +1698,17 @@
       <w:szCs w:val="24"/>
     </w:rPr>
   </w:style>
+  <w:style w:type="paragraph" w:styleId="ListParagraph">
+    <w:name w:val="List Paragraph"/>
+    <w:basedOn w:val="Normal"/>
+    <w:uiPriority w:val="34"/>
+    <w:qFormat/>
+    <w:rsid w:val="00187361"/>
+    <w:pPr>
+      <w:ind w:left="720"/>
+      <w:contextualSpacing/>
+    </w:pPr>
+  </w:style>
 </w:styles>
 </file>
 

</xml_diff>